<commit_message>
updating document with reactjs
</commit_message>
<xml_diff>
--- a/documents/goLanguage API.docx
+++ b/documents/goLanguage API.docx
@@ -7,6 +7,469 @@
         <w:pStyle w:val="Heading1"/>
         <w:ind w:left="2160" w:firstLine="720"/>
       </w:pPr>
+    </w:p>
+    <w:sdt>
+      <w:sdtPr>
+        <w:rPr>
+          <w:rFonts w:asciiTheme="minorHAnsi" w:eastAsiaTheme="minorHAnsi" w:hAnsiTheme="minorHAnsi" w:cstheme="minorBidi"/>
+          <w:b w:val="0"/>
+          <w:bCs w:val="0"/>
+          <w:color w:val="auto"/>
+          <w:sz w:val="22"/>
+          <w:szCs w:val="22"/>
+        </w:rPr>
+        <w:id w:val="179044064"/>
+        <w:docPartObj>
+          <w:docPartGallery w:val="Table of Contents"/>
+          <w:docPartUnique/>
+        </w:docPartObj>
+      </w:sdtPr>
+      <w:sdtContent>
+        <w:p>
+          <w:pPr>
+            <w:pStyle w:val="TOCHeading"/>
+          </w:pPr>
+          <w:r>
+            <w:t>Contents</w:t>
+          </w:r>
+        </w:p>
+        <w:p>
+          <w:pPr>
+            <w:pStyle w:val="TOC1"/>
+            <w:tabs>
+              <w:tab w:val="right" w:leader="dot" w:pos="9350"/>
+            </w:tabs>
+            <w:rPr>
+              <w:rFonts w:eastAsiaTheme="minorEastAsia"/>
+              <w:noProof/>
+            </w:rPr>
+          </w:pPr>
+          <w:r>
+            <w:fldChar w:fldCharType="begin"/>
+          </w:r>
+          <w:r>
+            <w:instrText xml:space="preserve"> TOC \o "1-3" \h \z \u </w:instrText>
+          </w:r>
+          <w:r>
+            <w:fldChar w:fldCharType="separate"/>
+          </w:r>
+          <w:hyperlink w:anchor="_Toc169391126" w:history="1">
+            <w:r>
+              <w:rPr>
+                <w:rStyle w:val="Hyperlink"/>
+                <w:noProof/>
+              </w:rPr>
+              <w:t>Golanguage API</w:t>
+            </w:r>
+            <w:r>
+              <w:rPr>
+                <w:noProof/>
+                <w:webHidden/>
+              </w:rPr>
+              <w:tab/>
+            </w:r>
+            <w:r>
+              <w:rPr>
+                <w:noProof/>
+                <w:webHidden/>
+              </w:rPr>
+              <w:fldChar w:fldCharType="begin"/>
+            </w:r>
+            <w:r>
+              <w:rPr>
+                <w:noProof/>
+                <w:webHidden/>
+              </w:rPr>
+              <w:instrText xml:space="preserve"> PAGEREF _Toc169391126 \h </w:instrText>
+            </w:r>
+            <w:r>
+              <w:rPr>
+                <w:noProof/>
+                <w:webHidden/>
+              </w:rPr>
+            </w:r>
+            <w:r>
+              <w:rPr>
+                <w:noProof/>
+                <w:webHidden/>
+              </w:rPr>
+              <w:fldChar w:fldCharType="separate"/>
+            </w:r>
+            <w:r>
+              <w:rPr>
+                <w:noProof/>
+                <w:webHidden/>
+              </w:rPr>
+              <w:t>1</w:t>
+            </w:r>
+            <w:r>
+              <w:rPr>
+                <w:noProof/>
+                <w:webHidden/>
+              </w:rPr>
+              <w:fldChar w:fldCharType="end"/>
+            </w:r>
+          </w:hyperlink>
+        </w:p>
+        <w:p>
+          <w:pPr>
+            <w:pStyle w:val="TOC1"/>
+            <w:tabs>
+              <w:tab w:val="right" w:leader="dot" w:pos="9350"/>
+            </w:tabs>
+            <w:rPr>
+              <w:rFonts w:eastAsiaTheme="minorEastAsia"/>
+              <w:noProof/>
+            </w:rPr>
+          </w:pPr>
+          <w:hyperlink w:anchor="_Toc169391127" w:history="1">
+            <w:r>
+              <w:rPr>
+                <w:rStyle w:val="Hyperlink"/>
+                <w:noProof/>
+              </w:rPr>
+              <w:t>Project Setup</w:t>
+            </w:r>
+            <w:r>
+              <w:rPr>
+                <w:noProof/>
+                <w:webHidden/>
+              </w:rPr>
+              <w:tab/>
+            </w:r>
+            <w:r>
+              <w:rPr>
+                <w:noProof/>
+                <w:webHidden/>
+              </w:rPr>
+              <w:fldChar w:fldCharType="begin"/>
+            </w:r>
+            <w:r>
+              <w:rPr>
+                <w:noProof/>
+                <w:webHidden/>
+              </w:rPr>
+              <w:instrText xml:space="preserve"> PAGEREF _Toc169391127 \h </w:instrText>
+            </w:r>
+            <w:r>
+              <w:rPr>
+                <w:noProof/>
+                <w:webHidden/>
+              </w:rPr>
+            </w:r>
+            <w:r>
+              <w:rPr>
+                <w:noProof/>
+                <w:webHidden/>
+              </w:rPr>
+              <w:fldChar w:fldCharType="separate"/>
+            </w:r>
+            <w:r>
+              <w:rPr>
+                <w:noProof/>
+                <w:webHidden/>
+              </w:rPr>
+              <w:t>1</w:t>
+            </w:r>
+            <w:r>
+              <w:rPr>
+                <w:noProof/>
+                <w:webHidden/>
+              </w:rPr>
+              <w:fldChar w:fldCharType="end"/>
+            </w:r>
+          </w:hyperlink>
+        </w:p>
+        <w:p>
+          <w:pPr>
+            <w:pStyle w:val="TOC1"/>
+            <w:tabs>
+              <w:tab w:val="right" w:leader="dot" w:pos="9350"/>
+            </w:tabs>
+            <w:rPr>
+              <w:rFonts w:eastAsiaTheme="minorEastAsia"/>
+              <w:noProof/>
+            </w:rPr>
+          </w:pPr>
+          <w:hyperlink w:anchor="_Toc169391128" w:history="1">
+            <w:r>
+              <w:rPr>
+                <w:rStyle w:val="Hyperlink"/>
+                <w:noProof/>
+              </w:rPr>
+              <w:t>API development</w:t>
+            </w:r>
+            <w:r>
+              <w:rPr>
+                <w:noProof/>
+                <w:webHidden/>
+              </w:rPr>
+              <w:tab/>
+            </w:r>
+            <w:r>
+              <w:rPr>
+                <w:noProof/>
+                <w:webHidden/>
+              </w:rPr>
+              <w:fldChar w:fldCharType="begin"/>
+            </w:r>
+            <w:r>
+              <w:rPr>
+                <w:noProof/>
+                <w:webHidden/>
+              </w:rPr>
+              <w:instrText xml:space="preserve"> PAGEREF _Toc169391128 \h </w:instrText>
+            </w:r>
+            <w:r>
+              <w:rPr>
+                <w:noProof/>
+                <w:webHidden/>
+              </w:rPr>
+            </w:r>
+            <w:r>
+              <w:rPr>
+                <w:noProof/>
+                <w:webHidden/>
+              </w:rPr>
+              <w:fldChar w:fldCharType="separate"/>
+            </w:r>
+            <w:r>
+              <w:rPr>
+                <w:noProof/>
+                <w:webHidden/>
+              </w:rPr>
+              <w:t>2</w:t>
+            </w:r>
+            <w:r>
+              <w:rPr>
+                <w:noProof/>
+                <w:webHidden/>
+              </w:rPr>
+              <w:fldChar w:fldCharType="end"/>
+            </w:r>
+          </w:hyperlink>
+        </w:p>
+        <w:p>
+          <w:pPr>
+            <w:pStyle w:val="TOC1"/>
+            <w:tabs>
+              <w:tab w:val="right" w:leader="dot" w:pos="9350"/>
+            </w:tabs>
+            <w:rPr>
+              <w:rFonts w:eastAsiaTheme="minorEastAsia"/>
+              <w:noProof/>
+            </w:rPr>
+          </w:pPr>
+          <w:hyperlink w:anchor="_Toc169391129" w:history="1">
+            <w:r>
+              <w:rPr>
+                <w:rStyle w:val="Hyperlink"/>
+                <w:noProof/>
+              </w:rPr>
+              <w:t>Run the API Go Project</w:t>
+            </w:r>
+            <w:r>
+              <w:rPr>
+                <w:noProof/>
+                <w:webHidden/>
+              </w:rPr>
+              <w:tab/>
+            </w:r>
+            <w:r>
+              <w:rPr>
+                <w:noProof/>
+                <w:webHidden/>
+              </w:rPr>
+              <w:fldChar w:fldCharType="begin"/>
+            </w:r>
+            <w:r>
+              <w:rPr>
+                <w:noProof/>
+                <w:webHidden/>
+              </w:rPr>
+              <w:instrText xml:space="preserve"> PAGEREF _Toc169391129 \h </w:instrText>
+            </w:r>
+            <w:r>
+              <w:rPr>
+                <w:noProof/>
+                <w:webHidden/>
+              </w:rPr>
+            </w:r>
+            <w:r>
+              <w:rPr>
+                <w:noProof/>
+                <w:webHidden/>
+              </w:rPr>
+              <w:fldChar w:fldCharType="separate"/>
+            </w:r>
+            <w:r>
+              <w:rPr>
+                <w:noProof/>
+                <w:webHidden/>
+              </w:rPr>
+              <w:t>5</w:t>
+            </w:r>
+            <w:r>
+              <w:rPr>
+                <w:noProof/>
+                <w:webHidden/>
+              </w:rPr>
+              <w:fldChar w:fldCharType="end"/>
+            </w:r>
+          </w:hyperlink>
+        </w:p>
+        <w:p>
+          <w:pPr>
+            <w:pStyle w:val="TOC1"/>
+            <w:tabs>
+              <w:tab w:val="right" w:leader="dot" w:pos="9350"/>
+            </w:tabs>
+            <w:rPr>
+              <w:rFonts w:eastAsiaTheme="minorEastAsia"/>
+              <w:noProof/>
+            </w:rPr>
+          </w:pPr>
+          <w:hyperlink w:anchor="_Toc169391130" w:history="1">
+            <w:r>
+              <w:rPr>
+                <w:rStyle w:val="Hyperlink"/>
+                <w:noProof/>
+              </w:rPr>
+              <w:t>Call API’s using postman tool</w:t>
+            </w:r>
+            <w:r>
+              <w:rPr>
+                <w:noProof/>
+                <w:webHidden/>
+              </w:rPr>
+              <w:tab/>
+            </w:r>
+            <w:r>
+              <w:rPr>
+                <w:noProof/>
+                <w:webHidden/>
+              </w:rPr>
+              <w:fldChar w:fldCharType="begin"/>
+            </w:r>
+            <w:r>
+              <w:rPr>
+                <w:noProof/>
+                <w:webHidden/>
+              </w:rPr>
+              <w:instrText xml:space="preserve"> PAGEREF _Toc169391130 \h </w:instrText>
+            </w:r>
+            <w:r>
+              <w:rPr>
+                <w:noProof/>
+                <w:webHidden/>
+              </w:rPr>
+            </w:r>
+            <w:r>
+              <w:rPr>
+                <w:noProof/>
+                <w:webHidden/>
+              </w:rPr>
+              <w:fldChar w:fldCharType="separate"/>
+            </w:r>
+            <w:r>
+              <w:rPr>
+                <w:noProof/>
+                <w:webHidden/>
+              </w:rPr>
+              <w:t>5</w:t>
+            </w:r>
+            <w:r>
+              <w:rPr>
+                <w:noProof/>
+                <w:webHidden/>
+              </w:rPr>
+              <w:fldChar w:fldCharType="end"/>
+            </w:r>
+          </w:hyperlink>
+        </w:p>
+        <w:p>
+          <w:pPr>
+            <w:pStyle w:val="TOC1"/>
+            <w:tabs>
+              <w:tab w:val="right" w:leader="dot" w:pos="9350"/>
+            </w:tabs>
+            <w:rPr>
+              <w:rFonts w:eastAsiaTheme="minorEastAsia"/>
+              <w:noProof/>
+            </w:rPr>
+          </w:pPr>
+          <w:hyperlink w:anchor="_Toc169391131" w:history="1">
+            <w:r>
+              <w:rPr>
+                <w:rStyle w:val="Hyperlink"/>
+                <w:noProof/>
+              </w:rPr>
+              <w:t>ReactJS Application to interact with GoLanguage API’s</w:t>
+            </w:r>
+            <w:r>
+              <w:rPr>
+                <w:noProof/>
+                <w:webHidden/>
+              </w:rPr>
+              <w:tab/>
+            </w:r>
+            <w:r>
+              <w:rPr>
+                <w:noProof/>
+                <w:webHidden/>
+              </w:rPr>
+              <w:fldChar w:fldCharType="begin"/>
+            </w:r>
+            <w:r>
+              <w:rPr>
+                <w:noProof/>
+                <w:webHidden/>
+              </w:rPr>
+              <w:instrText xml:space="preserve"> PAGEREF _Toc169391131 \h </w:instrText>
+            </w:r>
+            <w:r>
+              <w:rPr>
+                <w:noProof/>
+                <w:webHidden/>
+              </w:rPr>
+            </w:r>
+            <w:r>
+              <w:rPr>
+                <w:noProof/>
+                <w:webHidden/>
+              </w:rPr>
+              <w:fldChar w:fldCharType="separate"/>
+            </w:r>
+            <w:r>
+              <w:rPr>
+                <w:noProof/>
+                <w:webHidden/>
+              </w:rPr>
+              <w:t>9</w:t>
+            </w:r>
+            <w:r>
+              <w:rPr>
+                <w:noProof/>
+                <w:webHidden/>
+              </w:rPr>
+              <w:fldChar w:fldCharType="end"/>
+            </w:r>
+          </w:hyperlink>
+        </w:p>
+        <w:p>
+          <w:r>
+            <w:fldChar w:fldCharType="end"/>
+          </w:r>
+        </w:p>
+      </w:sdtContent>
+    </w:sdt>
+    <w:p/>
+    <w:p>
+      <w:pPr>
+        <w:pStyle w:val="Heading1"/>
+        <w:ind w:left="2160" w:firstLine="720"/>
+      </w:pPr>
+      <w:bookmarkStart w:id="0" w:name="_Toc169391126"/>
       <w:proofErr w:type="spellStart"/>
       <w:r>
         <w:t>Golanguage</w:t>
@@ -15,15 +478,21 @@
       <w:r>
         <w:t xml:space="preserve"> API</w:t>
       </w:r>
+      <w:bookmarkEnd w:id="0"/>
     </w:p>
     <w:p/>
     <w:p>
       <w:pPr>
         <w:pStyle w:val="Heading1"/>
       </w:pPr>
+      <w:bookmarkStart w:id="1" w:name="_Toc169391127"/>
+      <w:r>
+        <w:t xml:space="preserve">Project </w:t>
+      </w:r>
       <w:r>
         <w:t>Setup</w:t>
       </w:r>
+      <w:bookmarkEnd w:id="1"/>
     </w:p>
     <w:p>
       <w:pPr>
@@ -410,9 +879,11 @@
       <w:pPr>
         <w:pStyle w:val="Heading1"/>
       </w:pPr>
+      <w:bookmarkStart w:id="2" w:name="_Toc169391128"/>
       <w:r>
         <w:t>API development</w:t>
       </w:r>
+      <w:bookmarkEnd w:id="2"/>
     </w:p>
     <w:p>
       <w:pPr>
@@ -877,7 +1348,6 @@
           <w:sz w:val="16"/>
           <w:szCs w:val="16"/>
         </w:rPr>
-        <w:lastRenderedPageBreak/>
         <w:t xml:space="preserve">        - `</w:t>
       </w:r>
       <w:r>
@@ -2887,7 +3357,6 @@
           <w:b/>
           <w:bCs/>
         </w:rPr>
-        <w:lastRenderedPageBreak/>
         <w:t>f) Handler Functions</w:t>
       </w:r>
     </w:p>
@@ -4042,6 +4511,7 @@
           <w:sz w:val="16"/>
           <w:szCs w:val="16"/>
         </w:rPr>
+        <w:lastRenderedPageBreak/>
         <w:t xml:space="preserve">            </w:t>
       </w:r>
       <w:proofErr w:type="gramStart"/>
@@ -4752,7 +5222,6 @@
         </w:numPr>
       </w:pPr>
       <w:r>
-        <w:lastRenderedPageBreak/>
         <w:t>Delete Record</w:t>
       </w:r>
     </w:p>
@@ -6715,10 +7184,11 @@
       <w:pPr>
         <w:pStyle w:val="Heading1"/>
       </w:pPr>
-      <w:r>
-        <w:lastRenderedPageBreak/>
+      <w:bookmarkStart w:id="3" w:name="_Toc169391129"/>
+      <w:r>
         <w:t>Run the API Go Project</w:t>
       </w:r>
+      <w:bookmarkEnd w:id="3"/>
     </w:p>
     <w:p>
       <w:r>
@@ -6758,22 +7228,11 @@
       <w:pPr>
         <w:pStyle w:val="Heading1"/>
       </w:pPr>
-      <w:r>
-        <w:t>Verification</w:t>
-      </w:r>
-    </w:p>
-    <w:p>
-      <w:r>
-        <w:t xml:space="preserve">Using postman tool to run </w:t>
-      </w:r>
-      <w:proofErr w:type="gramStart"/>
-      <w:r>
-        <w:t>the  individual</w:t>
-      </w:r>
-      <w:proofErr w:type="gramEnd"/>
-      <w:r>
-        <w:t xml:space="preserve"> API’s</w:t>
-      </w:r>
+      <w:bookmarkStart w:id="4" w:name="_Toc169391130"/>
+      <w:r>
+        <w:t>Call API’s using postman tool</w:t>
+      </w:r>
+      <w:bookmarkEnd w:id="4"/>
     </w:p>
     <w:p>
       <w:r>
@@ -7791,47 +8250,6 @@
           <w:szCs w:val="16"/>
         </w:rPr>
       </w:pPr>
-      <w:r>
-        <w:rPr>
-          <w:sz w:val="16"/>
-          <w:szCs w:val="16"/>
-        </w:rPr>
-        <w:t xml:space="preserve">6. Fetch files from </w:t>
-      </w:r>
-      <w:proofErr w:type="spellStart"/>
-      <w:r>
-        <w:rPr>
-          <w:sz w:val="16"/>
-          <w:szCs w:val="16"/>
-        </w:rPr>
-        <w:t>github</w:t>
-      </w:r>
-      <w:proofErr w:type="spellEnd"/>
-    </w:p>
-    <w:p>
-      <w:pPr>
-        <w:pStyle w:val="NoSpacing"/>
-        <w:rPr>
-          <w:sz w:val="16"/>
-          <w:szCs w:val="16"/>
-        </w:rPr>
-      </w:pPr>
-      <w:r>
-        <w:rPr>
-          <w:sz w:val="16"/>
-          <w:szCs w:val="16"/>
-        </w:rPr>
-        <w:t xml:space="preserve">git pull </w:t>
-      </w:r>
-    </w:p>
-    <w:p>
-      <w:pPr>
-        <w:pStyle w:val="NoSpacing"/>
-        <w:rPr>
-          <w:sz w:val="16"/>
-          <w:szCs w:val="16"/>
-        </w:rPr>
-      </w:pPr>
     </w:p>
     <w:p>
       <w:pPr>
@@ -8149,6 +8567,491 @@
       </w:r>
     </w:p>
     <w:p/>
+    <w:p>
+      <w:pPr>
+        <w:pStyle w:val="Heading1"/>
+      </w:pPr>
+      <w:bookmarkStart w:id="5" w:name="_Toc169208493"/>
+    </w:p>
+    <w:p>
+      <w:pPr>
+        <w:pStyle w:val="Heading1"/>
+      </w:pPr>
+    </w:p>
+    <w:p>
+      <w:pPr>
+        <w:pStyle w:val="Heading1"/>
+      </w:pPr>
+      <w:bookmarkStart w:id="6" w:name="_Toc169391131"/>
+      <w:proofErr w:type="spellStart"/>
+      <w:r>
+        <w:t>ReactJS</w:t>
+      </w:r>
+      <w:proofErr w:type="spellEnd"/>
+      <w:r>
+        <w:t xml:space="preserve"> Application to interact with </w:t>
+      </w:r>
+      <w:proofErr w:type="spellStart"/>
+      <w:r>
+        <w:t>GoLanguage</w:t>
+      </w:r>
+      <w:proofErr w:type="spellEnd"/>
+      <w:r>
+        <w:t xml:space="preserve"> API’s</w:t>
+      </w:r>
+      <w:bookmarkEnd w:id="5"/>
+      <w:bookmarkEnd w:id="6"/>
+    </w:p>
+    <w:p/>
+    <w:p>
+      <w:r>
+        <w:t>Project Setup</w:t>
+      </w:r>
+    </w:p>
+    <w:p>
+      <w:pPr>
+        <w:pStyle w:val="ListParagraph"/>
+        <w:numPr>
+          <w:ilvl w:val="0"/>
+          <w:numId w:val="8"/>
+        </w:numPr>
+      </w:pPr>
+      <w:r>
+        <w:t xml:space="preserve">Install Node.js: </w:t>
+      </w:r>
+    </w:p>
+    <w:p>
+      <w:pPr>
+        <w:pStyle w:val="ListParagraph"/>
+        <w:numPr>
+          <w:ilvl w:val="1"/>
+          <w:numId w:val="8"/>
+        </w:numPr>
+      </w:pPr>
+      <w:r>
+        <w:t>D</w:t>
+      </w:r>
+      <w:r>
+        <w:t xml:space="preserve">ownload </w:t>
+      </w:r>
+      <w:r>
+        <w:t xml:space="preserve">and install </w:t>
+      </w:r>
+      <w:r>
+        <w:t>from [Node.js official website</w:t>
+      </w:r>
+      <w:proofErr w:type="gramStart"/>
+      <w:r>
+        <w:t>](</w:t>
+      </w:r>
+      <w:proofErr w:type="gramEnd"/>
+      <w:r>
+        <w:fldChar w:fldCharType="begin"/>
+      </w:r>
+      <w:r>
+        <w:instrText xml:space="preserve"> HYPERLINK "https://nodejs.org/" </w:instrText>
+      </w:r>
+      <w:r>
+        <w:fldChar w:fldCharType="separate"/>
+      </w:r>
+      <w:r>
+        <w:rPr>
+          <w:rStyle w:val="Hyperlink"/>
+        </w:rPr>
+        <w:t>https://nodejs.org/</w:t>
+      </w:r>
+      <w:r>
+        <w:fldChar w:fldCharType="end"/>
+      </w:r>
+      <w:r>
+        <w:t>).</w:t>
+      </w:r>
+    </w:p>
+    <w:p>
+      <w:pPr>
+        <w:pStyle w:val="ListParagraph"/>
+        <w:numPr>
+          <w:ilvl w:val="0"/>
+          <w:numId w:val="8"/>
+        </w:numPr>
+      </w:pPr>
+      <w:r>
+        <w:t>Create a React App</w:t>
+      </w:r>
+      <w:r>
+        <w:t>:</w:t>
+      </w:r>
+      <w:r>
+        <w:t xml:space="preserve"> use below commands.</w:t>
+      </w:r>
+    </w:p>
+    <w:p>
+      <w:pPr>
+        <w:pStyle w:val="ListParagraph"/>
+        <w:ind w:left="1080"/>
+      </w:pPr>
+      <w:r>
+        <w:t xml:space="preserve">   </w:t>
+      </w:r>
+      <w:r>
+        <w:tab/>
+      </w:r>
+      <w:proofErr w:type="spellStart"/>
+      <w:proofErr w:type="gramStart"/>
+      <w:r>
+        <w:t>npx</w:t>
+      </w:r>
+      <w:proofErr w:type="spellEnd"/>
+      <w:proofErr w:type="gramEnd"/>
+      <w:r>
+        <w:t xml:space="preserve"> create-react-app </w:t>
+      </w:r>
+      <w:proofErr w:type="spellStart"/>
+      <w:r>
+        <w:t>sirisha_react</w:t>
+      </w:r>
+      <w:r>
+        <w:t>_go</w:t>
+      </w:r>
+      <w:proofErr w:type="spellEnd"/>
+    </w:p>
+    <w:p>
+      <w:pPr>
+        <w:pStyle w:val="ListParagraph"/>
+        <w:ind w:left="1080"/>
+      </w:pPr>
+      <w:r>
+        <w:t xml:space="preserve">   </w:t>
+      </w:r>
+      <w:r>
+        <w:tab/>
+      </w:r>
+      <w:proofErr w:type="spellStart"/>
+      <w:proofErr w:type="gramStart"/>
+      <w:r>
+        <w:t>cd</w:t>
+      </w:r>
+      <w:proofErr w:type="spellEnd"/>
+      <w:proofErr w:type="gramEnd"/>
+      <w:r>
+        <w:t xml:space="preserve"> </w:t>
+      </w:r>
+      <w:proofErr w:type="spellStart"/>
+      <w:r>
+        <w:t>sirisha_react_go</w:t>
+      </w:r>
+      <w:proofErr w:type="spellEnd"/>
+    </w:p>
+    <w:p>
+      <w:pPr>
+        <w:pStyle w:val="ListParagraph"/>
+        <w:ind w:left="1080"/>
+      </w:pPr>
+    </w:p>
+    <w:p>
+      <w:pPr>
+        <w:pStyle w:val="ListParagraph"/>
+        <w:ind w:left="1080"/>
+        <w:rPr>
+          <w:sz w:val="16"/>
+          <w:szCs w:val="16"/>
+        </w:rPr>
+      </w:pPr>
+      <w:proofErr w:type="gramStart"/>
+      <w:r>
+        <w:rPr>
+          <w:sz w:val="16"/>
+          <w:szCs w:val="16"/>
+        </w:rPr>
+        <w:t>Note :</w:t>
+      </w:r>
+      <w:proofErr w:type="gramEnd"/>
+      <w:r>
+        <w:rPr>
+          <w:sz w:val="16"/>
+          <w:szCs w:val="16"/>
+        </w:rPr>
+        <w:t xml:space="preserve"> </w:t>
+      </w:r>
+      <w:r>
+        <w:rPr>
+          <w:sz w:val="16"/>
+          <w:szCs w:val="16"/>
+        </w:rPr>
+        <w:t xml:space="preserve">NPX stands for Node Package </w:t>
+      </w:r>
+      <w:proofErr w:type="spellStart"/>
+      <w:r>
+        <w:rPr>
+          <w:sz w:val="16"/>
+          <w:szCs w:val="16"/>
+        </w:rPr>
+        <w:t>eXecute</w:t>
+      </w:r>
+      <w:proofErr w:type="spellEnd"/>
+      <w:r>
+        <w:rPr>
+          <w:sz w:val="16"/>
+          <w:szCs w:val="16"/>
+        </w:rPr>
+        <w:t>. It is simply an NPM</w:t>
+      </w:r>
+      <w:r>
+        <w:rPr>
+          <w:sz w:val="16"/>
+          <w:szCs w:val="16"/>
+        </w:rPr>
+        <w:t xml:space="preserve"> [Node package manager]</w:t>
+      </w:r>
+      <w:r>
+        <w:rPr>
+          <w:sz w:val="16"/>
+          <w:szCs w:val="16"/>
+        </w:rPr>
+        <w:t xml:space="preserve"> package runner. It allows developers to execute any </w:t>
+      </w:r>
+      <w:proofErr w:type="spellStart"/>
+      <w:r>
+        <w:rPr>
+          <w:sz w:val="16"/>
+          <w:szCs w:val="16"/>
+        </w:rPr>
+        <w:t>Javascript</w:t>
+      </w:r>
+      <w:proofErr w:type="spellEnd"/>
+      <w:r>
+        <w:rPr>
+          <w:sz w:val="16"/>
+          <w:szCs w:val="16"/>
+        </w:rPr>
+        <w:t xml:space="preserve"> Package available on the NPM registry without even installing it</w:t>
+      </w:r>
+    </w:p>
+    <w:p>
+      <w:pPr>
+        <w:pStyle w:val="ListParagraph"/>
+        <w:ind w:left="1080"/>
+        <w:rPr>
+          <w:sz w:val="16"/>
+          <w:szCs w:val="16"/>
+        </w:rPr>
+      </w:pPr>
+    </w:p>
+    <w:p>
+      <w:pPr>
+        <w:pStyle w:val="ListParagraph"/>
+        <w:numPr>
+          <w:ilvl w:val="0"/>
+          <w:numId w:val="8"/>
+        </w:numPr>
+      </w:pPr>
+      <w:r>
+        <w:t xml:space="preserve">Install </w:t>
+      </w:r>
+      <w:proofErr w:type="spellStart"/>
+      <w:r>
+        <w:t>Axios</w:t>
+      </w:r>
+      <w:proofErr w:type="spellEnd"/>
+      <w:r>
+        <w:t xml:space="preserve"> – use below command.</w:t>
+      </w:r>
+    </w:p>
+    <w:p>
+      <w:pPr>
+        <w:ind w:left="1080"/>
+      </w:pPr>
+      <w:proofErr w:type="spellStart"/>
+      <w:proofErr w:type="gramStart"/>
+      <w:r>
+        <w:t>npm</w:t>
+      </w:r>
+      <w:proofErr w:type="spellEnd"/>
+      <w:proofErr w:type="gramEnd"/>
+      <w:r>
+        <w:t xml:space="preserve"> install </w:t>
+      </w:r>
+      <w:proofErr w:type="spellStart"/>
+      <w:r>
+        <w:t>axios</w:t>
+      </w:r>
+      <w:proofErr w:type="spellEnd"/>
+    </w:p>
+    <w:p>
+      <w:pPr>
+        <w:pStyle w:val="ListParagraph"/>
+        <w:ind w:left="1080"/>
+      </w:pPr>
+      <w:proofErr w:type="spellStart"/>
+      <w:r>
+        <w:t>Axios</w:t>
+      </w:r>
+      <w:proofErr w:type="spellEnd"/>
+      <w:r>
+        <w:t xml:space="preserve"> is a promise-based HTTP client for the browser and Node.js, which will     help in making API calls.</w:t>
+      </w:r>
+    </w:p>
+    <w:p>
+      <w:pPr>
+        <w:pStyle w:val="ListParagraph"/>
+        <w:ind w:left="1080"/>
+      </w:pPr>
+    </w:p>
+    <w:p>
+      <w:r>
+        <w:t>Development</w:t>
+      </w:r>
+    </w:p>
+    <w:p>
+      <w:r>
+        <w:t>Write code in App.js and records.js</w:t>
+      </w:r>
+    </w:p>
+    <w:p>
+      <w:r>
+        <w:t>Run the project</w:t>
+      </w:r>
+    </w:p>
+    <w:p>
+      <w:pPr>
+        <w:pStyle w:val="ListParagraph"/>
+        <w:numPr>
+          <w:ilvl w:val="0"/>
+          <w:numId w:val="9"/>
+        </w:numPr>
+      </w:pPr>
+      <w:r>
+        <w:t>Start the React application:</w:t>
+      </w:r>
+    </w:p>
+    <w:p>
+      <w:pPr>
+        <w:pStyle w:val="ListParagraph"/>
+        <w:ind w:left="1080"/>
+      </w:pPr>
+      <w:r>
+        <w:t xml:space="preserve">     </w:t>
+      </w:r>
+      <w:proofErr w:type="spellStart"/>
+      <w:proofErr w:type="gramStart"/>
+      <w:r>
+        <w:t>npm</w:t>
+      </w:r>
+      <w:proofErr w:type="spellEnd"/>
+      <w:proofErr w:type="gramEnd"/>
+      <w:r>
+        <w:t xml:space="preserve"> start</w:t>
+      </w:r>
+    </w:p>
+    <w:p>
+      <w:pPr>
+        <w:pStyle w:val="ListParagraph"/>
+        <w:numPr>
+          <w:ilvl w:val="0"/>
+          <w:numId w:val="9"/>
+        </w:numPr>
+      </w:pPr>
+      <w:r>
+        <w:t xml:space="preserve"> By default, </w:t>
+      </w:r>
+      <w:r>
+        <w:t xml:space="preserve">the </w:t>
+      </w:r>
+      <w:proofErr w:type="spellStart"/>
+      <w:r>
+        <w:t>reactjs</w:t>
+      </w:r>
+      <w:proofErr w:type="spellEnd"/>
+      <w:r>
+        <w:t xml:space="preserve"> application</w:t>
+      </w:r>
+      <w:r>
+        <w:t xml:space="preserve"> is runs on</w:t>
+      </w:r>
+      <w:r>
+        <w:t xml:space="preserve"> </w:t>
+      </w:r>
+      <w:r>
+        <w:t xml:space="preserve">port </w:t>
+      </w:r>
+      <w:r>
+        <w:t xml:space="preserve"> 3000 </w:t>
+      </w:r>
+    </w:p>
+    <w:p>
+      <w:pPr>
+        <w:pStyle w:val="ListParagraph"/>
+        <w:ind w:left="1080"/>
+      </w:pPr>
+      <w:r>
+        <w:t xml:space="preserve">Open the application in browser with URL: </w:t>
+      </w:r>
+      <w:r>
+        <w:t>`http</w:t>
+      </w:r>
+      <w:proofErr w:type="gramStart"/>
+      <w:r>
+        <w:t>:/</w:t>
+      </w:r>
+      <w:proofErr w:type="gramEnd"/>
+      <w:r>
+        <w:t>/localhost:3000`.</w:t>
+      </w:r>
+    </w:p>
+    <w:p/>
+    <w:p>
+      <w:r>
+        <w:rPr>
+          <w:noProof/>
+        </w:rPr>
+        <w:lastRenderedPageBreak/>
+        <w:drawing>
+          <wp:inline distT="0" distB="0" distL="0" distR="0">
+            <wp:extent cx="5943600" cy="2963497"/>
+            <wp:effectExtent l="19050" t="0" r="0" b="0"/>
+            <wp:docPr id="7" name="Picture 1"/>
+            <wp:cNvGraphicFramePr>
+              <a:graphicFrameLocks xmlns:a="http://schemas.openxmlformats.org/drawingml/2006/main" noChangeAspect="1"/>
+            </wp:cNvGraphicFramePr>
+            <a:graphic xmlns:a="http://schemas.openxmlformats.org/drawingml/2006/main">
+              <a:graphicData uri="http://schemas.openxmlformats.org/drawingml/2006/picture">
+                <pic:pic xmlns:pic="http://schemas.openxmlformats.org/drawingml/2006/picture">
+                  <pic:nvPicPr>
+                    <pic:cNvPr id="0" name="Picture 1"/>
+                    <pic:cNvPicPr>
+                      <a:picLocks noChangeAspect="1" noChangeArrowheads="1"/>
+                    </pic:cNvPicPr>
+                  </pic:nvPicPr>
+                  <pic:blipFill>
+                    <a:blip r:embed="rId18" cstate="print"/>
+                    <a:srcRect/>
+                    <a:stretch>
+                      <a:fillRect/>
+                    </a:stretch>
+                  </pic:blipFill>
+                  <pic:spPr bwMode="auto">
+                    <a:xfrm>
+                      <a:off x="0" y="0"/>
+                      <a:ext cx="5943600" cy="2963497"/>
+                    </a:xfrm>
+                    <a:prstGeom prst="rect">
+                      <a:avLst/>
+                    </a:prstGeom>
+                    <a:noFill/>
+                    <a:ln w="9525">
+                      <a:noFill/>
+                      <a:miter lim="800000"/>
+                      <a:headEnd/>
+                      <a:tailEnd/>
+                    </a:ln>
+                  </pic:spPr>
+                </pic:pic>
+              </a:graphicData>
+            </a:graphic>
+          </wp:inline>
+        </w:drawing>
+      </w:r>
+    </w:p>
     <w:sectPr>
       <w:pgSz w:w="12240" w:h="15840"/>
       <w:pgMar w:top="1440" w:right="1440" w:bottom="1440" w:left="1440" w:header="720" w:footer="720" w:gutter="0"/>
@@ -8248,16 +9151,16 @@
     </w:lvl>
   </w:abstractNum>
   <w:abstractNum w:abstractNumId="1">
-    <w:nsid w:val="3C2C2D3C"/>
+    <w:nsid w:val="135A0D77"/>
     <w:multiLevelType w:val="hybridMultilevel"/>
-    <w:tmpl w:val="28825D40"/>
-    <w:lvl w:ilvl="0" w:tplc="C1C8984A">
+    <w:tmpl w:val="1610E24C"/>
+    <w:lvl w:ilvl="0" w:tplc="C7DAA172">
       <w:start w:val="1"/>
       <w:numFmt w:val="decimal"/>
       <w:lvlText w:val="%1."/>
       <w:lvlJc w:val="left"/>
       <w:pPr>
-        <w:ind w:left="720" w:hanging="360"/>
+        <w:ind w:left="1080" w:hanging="360"/>
       </w:pPr>
       <w:rPr>
         <w:rFonts w:hint="default"/>
@@ -8269,7 +9172,7 @@
       <w:lvlText w:val="%2."/>
       <w:lvlJc w:val="left"/>
       <w:pPr>
-        <w:ind w:left="1440" w:hanging="360"/>
+        <w:ind w:left="1800" w:hanging="360"/>
       </w:pPr>
     </w:lvl>
     <w:lvl w:ilvl="2" w:tplc="0409001B" w:tentative="1">
@@ -8278,7 +9181,7 @@
       <w:lvlText w:val="%3."/>
       <w:lvlJc w:val="right"/>
       <w:pPr>
-        <w:ind w:left="2160" w:hanging="180"/>
+        <w:ind w:left="2520" w:hanging="180"/>
       </w:pPr>
     </w:lvl>
     <w:lvl w:ilvl="3" w:tplc="0409000F" w:tentative="1">
@@ -8287,7 +9190,7 @@
       <w:lvlText w:val="%4."/>
       <w:lvlJc w:val="left"/>
       <w:pPr>
-        <w:ind w:left="2880" w:hanging="360"/>
+        <w:ind w:left="3240" w:hanging="360"/>
       </w:pPr>
     </w:lvl>
     <w:lvl w:ilvl="4" w:tplc="04090019" w:tentative="1">
@@ -8296,7 +9199,7 @@
       <w:lvlText w:val="%5."/>
       <w:lvlJc w:val="left"/>
       <w:pPr>
-        <w:ind w:left="3600" w:hanging="360"/>
+        <w:ind w:left="3960" w:hanging="360"/>
       </w:pPr>
     </w:lvl>
     <w:lvl w:ilvl="5" w:tplc="0409001B" w:tentative="1">
@@ -8305,7 +9208,7 @@
       <w:lvlText w:val="%6."/>
       <w:lvlJc w:val="right"/>
       <w:pPr>
-        <w:ind w:left="4320" w:hanging="180"/>
+        <w:ind w:left="4680" w:hanging="180"/>
       </w:pPr>
     </w:lvl>
     <w:lvl w:ilvl="6" w:tplc="0409000F" w:tentative="1">
@@ -8314,7 +9217,7 @@
       <w:lvlText w:val="%7."/>
       <w:lvlJc w:val="left"/>
       <w:pPr>
-        <w:ind w:left="5040" w:hanging="360"/>
+        <w:ind w:left="5400" w:hanging="360"/>
       </w:pPr>
     </w:lvl>
     <w:lvl w:ilvl="7" w:tplc="04090019" w:tentative="1">
@@ -8323,7 +9226,7 @@
       <w:lvlText w:val="%8."/>
       <w:lvlJc w:val="left"/>
       <w:pPr>
-        <w:ind w:left="5760" w:hanging="360"/>
+        <w:ind w:left="6120" w:hanging="360"/>
       </w:pPr>
     </w:lvl>
     <w:lvl w:ilvl="8" w:tplc="0409001B" w:tentative="1">
@@ -8332,11 +9235,100 @@
       <w:lvlText w:val="%9."/>
       <w:lvlJc w:val="right"/>
       <w:pPr>
-        <w:ind w:left="6480" w:hanging="180"/>
+        <w:ind w:left="6840" w:hanging="180"/>
       </w:pPr>
     </w:lvl>
   </w:abstractNum>
   <w:abstractNum w:abstractNumId="2">
+    <w:nsid w:val="3C2C2D3C"/>
+    <w:multiLevelType w:val="hybridMultilevel"/>
+    <w:tmpl w:val="28825D40"/>
+    <w:lvl w:ilvl="0" w:tplc="C1C8984A">
+      <w:start w:val="1"/>
+      <w:numFmt w:val="decimal"/>
+      <w:lvlText w:val="%1."/>
+      <w:lvlJc w:val="left"/>
+      <w:pPr>
+        <w:ind w:left="720" w:hanging="360"/>
+      </w:pPr>
+      <w:rPr>
+        <w:rFonts w:hint="default"/>
+      </w:rPr>
+    </w:lvl>
+    <w:lvl w:ilvl="1" w:tplc="04090019">
+      <w:start w:val="1"/>
+      <w:numFmt w:val="lowerLetter"/>
+      <w:lvlText w:val="%2."/>
+      <w:lvlJc w:val="left"/>
+      <w:pPr>
+        <w:ind w:left="1440" w:hanging="360"/>
+      </w:pPr>
+    </w:lvl>
+    <w:lvl w:ilvl="2" w:tplc="0409001B" w:tentative="1">
+      <w:start w:val="1"/>
+      <w:numFmt w:val="lowerRoman"/>
+      <w:lvlText w:val="%3."/>
+      <w:lvlJc w:val="right"/>
+      <w:pPr>
+        <w:ind w:left="2160" w:hanging="180"/>
+      </w:pPr>
+    </w:lvl>
+    <w:lvl w:ilvl="3" w:tplc="0409000F" w:tentative="1">
+      <w:start w:val="1"/>
+      <w:numFmt w:val="decimal"/>
+      <w:lvlText w:val="%4."/>
+      <w:lvlJc w:val="left"/>
+      <w:pPr>
+        <w:ind w:left="2880" w:hanging="360"/>
+      </w:pPr>
+    </w:lvl>
+    <w:lvl w:ilvl="4" w:tplc="04090019" w:tentative="1">
+      <w:start w:val="1"/>
+      <w:numFmt w:val="lowerLetter"/>
+      <w:lvlText w:val="%5."/>
+      <w:lvlJc w:val="left"/>
+      <w:pPr>
+        <w:ind w:left="3600" w:hanging="360"/>
+      </w:pPr>
+    </w:lvl>
+    <w:lvl w:ilvl="5" w:tplc="0409001B" w:tentative="1">
+      <w:start w:val="1"/>
+      <w:numFmt w:val="lowerRoman"/>
+      <w:lvlText w:val="%6."/>
+      <w:lvlJc w:val="right"/>
+      <w:pPr>
+        <w:ind w:left="4320" w:hanging="180"/>
+      </w:pPr>
+    </w:lvl>
+    <w:lvl w:ilvl="6" w:tplc="0409000F" w:tentative="1">
+      <w:start w:val="1"/>
+      <w:numFmt w:val="decimal"/>
+      <w:lvlText w:val="%7."/>
+      <w:lvlJc w:val="left"/>
+      <w:pPr>
+        <w:ind w:left="5040" w:hanging="360"/>
+      </w:pPr>
+    </w:lvl>
+    <w:lvl w:ilvl="7" w:tplc="04090019" w:tentative="1">
+      <w:start w:val="1"/>
+      <w:numFmt w:val="lowerLetter"/>
+      <w:lvlText w:val="%8."/>
+      <w:lvlJc w:val="left"/>
+      <w:pPr>
+        <w:ind w:left="5760" w:hanging="360"/>
+      </w:pPr>
+    </w:lvl>
+    <w:lvl w:ilvl="8" w:tplc="0409001B" w:tentative="1">
+      <w:start w:val="1"/>
+      <w:numFmt w:val="lowerRoman"/>
+      <w:lvlText w:val="%9."/>
+      <w:lvlJc w:val="right"/>
+      <w:pPr>
+        <w:ind w:left="6480" w:hanging="180"/>
+      </w:pPr>
+    </w:lvl>
+  </w:abstractNum>
+  <w:abstractNum w:abstractNumId="3">
     <w:nsid w:val="4BD604B9"/>
     <w:multiLevelType w:val="hybridMultilevel"/>
     <w:tmpl w:val="C8B8E792"/>
@@ -8422,7 +9414,7 @@
       </w:pPr>
     </w:lvl>
   </w:abstractNum>
-  <w:abstractNum w:abstractNumId="3">
+  <w:abstractNum w:abstractNumId="4">
     <w:nsid w:val="596135C3"/>
     <w:multiLevelType w:val="hybridMultilevel"/>
     <w:tmpl w:val="71F89BA4"/>
@@ -8508,7 +9500,7 @@
       </w:pPr>
     </w:lvl>
   </w:abstractNum>
-  <w:abstractNum w:abstractNumId="4">
+  <w:abstractNum w:abstractNumId="5">
     <w:nsid w:val="5A751437"/>
     <w:multiLevelType w:val="hybridMultilevel"/>
     <w:tmpl w:val="2C1C7FA4"/>
@@ -8597,7 +9589,96 @@
       </w:pPr>
     </w:lvl>
   </w:abstractNum>
-  <w:abstractNum w:abstractNumId="5">
+  <w:abstractNum w:abstractNumId="6">
+    <w:nsid w:val="6299620F"/>
+    <w:multiLevelType w:val="hybridMultilevel"/>
+    <w:tmpl w:val="0A62D4BE"/>
+    <w:lvl w:ilvl="0" w:tplc="E166964A">
+      <w:start w:val="1"/>
+      <w:numFmt w:val="decimal"/>
+      <w:lvlText w:val="%1."/>
+      <w:lvlJc w:val="left"/>
+      <w:pPr>
+        <w:ind w:left="1080" w:hanging="360"/>
+      </w:pPr>
+      <w:rPr>
+        <w:rFonts w:hint="default"/>
+      </w:rPr>
+    </w:lvl>
+    <w:lvl w:ilvl="1" w:tplc="04090019" w:tentative="1">
+      <w:start w:val="1"/>
+      <w:numFmt w:val="lowerLetter"/>
+      <w:lvlText w:val="%2."/>
+      <w:lvlJc w:val="left"/>
+      <w:pPr>
+        <w:ind w:left="1800" w:hanging="360"/>
+      </w:pPr>
+    </w:lvl>
+    <w:lvl w:ilvl="2" w:tplc="0409001B" w:tentative="1">
+      <w:start w:val="1"/>
+      <w:numFmt w:val="lowerRoman"/>
+      <w:lvlText w:val="%3."/>
+      <w:lvlJc w:val="right"/>
+      <w:pPr>
+        <w:ind w:left="2520" w:hanging="180"/>
+      </w:pPr>
+    </w:lvl>
+    <w:lvl w:ilvl="3" w:tplc="0409000F" w:tentative="1">
+      <w:start w:val="1"/>
+      <w:numFmt w:val="decimal"/>
+      <w:lvlText w:val="%4."/>
+      <w:lvlJc w:val="left"/>
+      <w:pPr>
+        <w:ind w:left="3240" w:hanging="360"/>
+      </w:pPr>
+    </w:lvl>
+    <w:lvl w:ilvl="4" w:tplc="04090019" w:tentative="1">
+      <w:start w:val="1"/>
+      <w:numFmt w:val="lowerLetter"/>
+      <w:lvlText w:val="%5."/>
+      <w:lvlJc w:val="left"/>
+      <w:pPr>
+        <w:ind w:left="3960" w:hanging="360"/>
+      </w:pPr>
+    </w:lvl>
+    <w:lvl w:ilvl="5" w:tplc="0409001B" w:tentative="1">
+      <w:start w:val="1"/>
+      <w:numFmt w:val="lowerRoman"/>
+      <w:lvlText w:val="%6."/>
+      <w:lvlJc w:val="right"/>
+      <w:pPr>
+        <w:ind w:left="4680" w:hanging="180"/>
+      </w:pPr>
+    </w:lvl>
+    <w:lvl w:ilvl="6" w:tplc="0409000F" w:tentative="1">
+      <w:start w:val="1"/>
+      <w:numFmt w:val="decimal"/>
+      <w:lvlText w:val="%7."/>
+      <w:lvlJc w:val="left"/>
+      <w:pPr>
+        <w:ind w:left="5400" w:hanging="360"/>
+      </w:pPr>
+    </w:lvl>
+    <w:lvl w:ilvl="7" w:tplc="04090019" w:tentative="1">
+      <w:start w:val="1"/>
+      <w:numFmt w:val="lowerLetter"/>
+      <w:lvlText w:val="%8."/>
+      <w:lvlJc w:val="left"/>
+      <w:pPr>
+        <w:ind w:left="6120" w:hanging="360"/>
+      </w:pPr>
+    </w:lvl>
+    <w:lvl w:ilvl="8" w:tplc="0409001B" w:tentative="1">
+      <w:start w:val="1"/>
+      <w:numFmt w:val="lowerRoman"/>
+      <w:lvlText w:val="%9."/>
+      <w:lvlJc w:val="right"/>
+      <w:pPr>
+        <w:ind w:left="6840" w:hanging="180"/>
+      </w:pPr>
+    </w:lvl>
+  </w:abstractNum>
+  <w:abstractNum w:abstractNumId="7">
     <w:nsid w:val="714D77DB"/>
     <w:multiLevelType w:val="hybridMultilevel"/>
     <w:tmpl w:val="61964EC0"/>
@@ -8686,7 +9767,7 @@
       </w:pPr>
     </w:lvl>
   </w:abstractNum>
-  <w:abstractNum w:abstractNumId="6">
+  <w:abstractNum w:abstractNumId="8">
     <w:nsid w:val="7D8D5E61"/>
     <w:multiLevelType w:val="hybridMultilevel"/>
     <w:tmpl w:val="B5CCCC30"/>
@@ -8776,25 +9857,31 @@
     </w:lvl>
   </w:abstractNum>
   <w:num w:numId="1">
-    <w:abstractNumId w:val="3"/>
+    <w:abstractNumId w:val="4"/>
   </w:num>
   <w:num w:numId="2">
-    <w:abstractNumId w:val="2"/>
+    <w:abstractNumId w:val="3"/>
   </w:num>
   <w:num w:numId="3">
     <w:abstractNumId w:val="0"/>
   </w:num>
   <w:num w:numId="4">
+    <w:abstractNumId w:val="7"/>
+  </w:num>
+  <w:num w:numId="5">
+    <w:abstractNumId w:val="2"/>
+  </w:num>
+  <w:num w:numId="6">
+    <w:abstractNumId w:val="8"/>
+  </w:num>
+  <w:num w:numId="7">
     <w:abstractNumId w:val="5"/>
   </w:num>
-  <w:num w:numId="5">
+  <w:num w:numId="8">
     <w:abstractNumId w:val="1"/>
   </w:num>
-  <w:num w:numId="6">
+  <w:num w:numId="9">
     <w:abstractNumId w:val="6"/>
-  </w:num>
-  <w:num w:numId="7">
-    <w:abstractNumId w:val="4"/>
   </w:num>
 </w:numbering>
 </file>
@@ -8958,7 +10045,7 @@
   <w:style w:type="paragraph" w:default="1" w:styleId="Normal">
     <w:name w:val="Normal"/>
     <w:qFormat/>
-    <w:rsid w:val="00611769"/>
+    <w:rsid w:val="0027543B"/>
   </w:style>
   <w:style w:type="paragraph" w:styleId="Heading1">
     <w:name w:val="heading 1"/>
@@ -9072,7 +10159,7 @@
     <w:uiPriority w:val="99"/>
     <w:semiHidden/>
     <w:unhideWhenUsed/>
-    <w:rsid w:val="00EA0A42"/>
+    <w:rsid w:val="006142D4"/>
     <w:pPr>
       <w:spacing w:after="0" w:line="240" w:lineRule="auto"/>
     </w:pPr>
@@ -9088,12 +10175,44 @@
     <w:link w:val="BalloonText"/>
     <w:uiPriority w:val="99"/>
     <w:semiHidden/>
-    <w:rsid w:val="00EA0A42"/>
+    <w:rsid w:val="006142D4"/>
     <w:rPr>
       <w:rFonts w:ascii="Tahoma" w:hAnsi="Tahoma" w:cs="Tahoma"/>
       <w:sz w:val="16"/>
       <w:szCs w:val="16"/>
     </w:rPr>
+  </w:style>
+  <w:style w:type="paragraph" w:styleId="TOCHeading">
+    <w:name w:val="TOC Heading"/>
+    <w:basedOn w:val="Heading1"/>
+    <w:next w:val="Normal"/>
+    <w:uiPriority w:val="39"/>
+    <w:semiHidden/>
+    <w:unhideWhenUsed/>
+    <w:qFormat/>
+    <w:rsid w:val="005B5866"/>
+    <w:pPr>
+      <w:spacing w:before="480" w:line="276" w:lineRule="auto"/>
+      <w:outlineLvl w:val="9"/>
+    </w:pPr>
+    <w:rPr>
+      <w:b/>
+      <w:bCs/>
+      <w:sz w:val="28"/>
+      <w:szCs w:val="28"/>
+    </w:rPr>
+  </w:style>
+  <w:style w:type="paragraph" w:styleId="TOC1">
+    <w:name w:val="toc 1"/>
+    <w:basedOn w:val="Normal"/>
+    <w:next w:val="Normal"/>
+    <w:autoRedefine/>
+    <w:uiPriority w:val="39"/>
+    <w:unhideWhenUsed/>
+    <w:rsid w:val="005B5866"/>
+    <w:pPr>
+      <w:spacing w:after="100"/>
+    </w:pPr>
   </w:style>
 </w:styles>
 </file>
@@ -9387,7 +10506,7 @@
   <a:extraClrSchemeLst/>
   <a:extLst>
     <a:ext uri="{05A4C25C-085E-4340-85A3-A5531E510DB2}">
-      <thm15:themeFamily xmlns:thm15="http://schemas.microsoft.com/office/thememl/2012/main" xmlns="" name="Office Theme" id="{62F939B6-93AF-4DB8-9C6B-D6C7DFDC589F}" vid="{4A3C46E8-61CC-4603-A589-7422A47A8E4A}"/>
+      <thm15:themeFamily xmlns="" xmlns:thm15="http://schemas.microsoft.com/office/thememl/2012/main" name="Office Theme" id="{62F939B6-93AF-4DB8-9C6B-D6C7DFDC589F}" vid="{4A3C46E8-61CC-4603-A589-7422A47A8E4A}"/>
     </a:ext>
   </a:extLst>
 </a:theme>
@@ -9398,7 +10517,7 @@
 </file>
 
 <file path=customXml/itemProps1.xml><?xml version="1.0" encoding="utf-8"?>
-<ds:datastoreItem xmlns:ds="http://schemas.openxmlformats.org/officeDocument/2006/customXml" ds:itemID="{A60F2217-330E-4369-893A-A82E27402C60}">
+<ds:datastoreItem xmlns:ds="http://schemas.openxmlformats.org/officeDocument/2006/customXml" ds:itemID="{D11610E9-EDC5-41F4-943C-EBDE7519905C}">
   <ds:schemaRefs>
     <ds:schemaRef ds:uri="http://schemas.openxmlformats.org/officeDocument/2006/bibliography"/>
   </ds:schemaRefs>

</xml_diff>